<commit_message>
Let’s try on the server
</commit_message>
<xml_diff>
--- a/docx/zotero.docx
+++ b/docx/zotero.docx
@@ -535,349 +535,364 @@
     </w:p>
     <w:p>
       <w:r>
-        <w:t>Numéro Fichtner, clé de regroupement indispensable pour récoler les œuvres et leurs éditons</w:t>
-      </w:r>
-    </w:p>
-    <w:p>
-      <w:pPr>
-        <w:pStyle w:val="Titre3"/>
-      </w:pPr>
-      <w:r>
-        <w:t>?</w:t>
-      </w:r>
-      <w:r>
-        <w:t> </w:t>
-      </w:r>
-      <w:r>
-        <w:t>URL, URL, URL</w:t>
-      </w:r>
-    </w:p>
-    <w:p>
-      <w:r>
-        <w:t xml:space="preserve">Requis si publié sur Galenus </w:t>
-      </w:r>
-      <w:r>
-        <w:t>v</w:t>
-      </w:r>
-      <w:r>
-        <w:t>erbatim, conserve le</w:t>
-      </w:r>
-      <w:r>
-        <w:t xml:space="preserve"> CTS</w:t>
-      </w:r>
-    </w:p>
-    <w:p>
-      <w:pPr>
-        <w:pStyle w:val="Titre3"/>
-      </w:pPr>
-      <w:r>
-        <w:t>!</w:t>
-      </w:r>
-      <w:r>
-        <w:t> </w:t>
-      </w:r>
-      <w:r>
-        <w:t>type</w:t>
+        <w:t>Numéro Fichtner, clé de regroupement indispensable pour récoler les œuvres et leurs édit</w:t>
+      </w:r>
+      <w:r>
+        <w:t>i</w:t>
+      </w:r>
+      <w:r>
+        <w:t>ons</w:t>
       </w:r>
       <w:r>
         <w:t xml:space="preserve">, </w:t>
       </w:r>
       <w:r>
-        <w:t>Item Type</w:t>
-      </w:r>
-      <w:r>
-        <w:t>, Type de document</w:t>
-      </w:r>
-    </w:p>
-    <w:p>
-      <w:r>
-        <w:t xml:space="preserve">Selon les conventions Zotero, pas requis pour Galenus </w:t>
-      </w:r>
-      <w:r>
-        <w:t>v</w:t>
-      </w:r>
-      <w:r>
-        <w:t>erbatim</w:t>
-      </w:r>
-    </w:p>
-    <w:p>
-      <w:pPr>
-        <w:pStyle w:val="Titre3"/>
-        <w:rPr>
-          <w:shd w:val="clear" w:color="auto" w:fill="FFFFFF"/>
-        </w:rPr>
-      </w:pPr>
-      <w:r>
-        <w:t>!</w:t>
-      </w:r>
-      <w:r>
-        <w:rPr>
-          <w:shd w:val="clear" w:color="auto" w:fill="FFFFFF"/>
-        </w:rPr>
-        <w:t> </w:t>
-      </w:r>
-      <w:r>
-        <w:rPr>
-          <w:shd w:val="clear" w:color="auto" w:fill="FFFFFF"/>
-        </w:rPr>
-        <w:t xml:space="preserve">title, </w:t>
-      </w:r>
-      <w:r>
-        <w:rPr>
-          <w:shd w:val="clear" w:color="auto" w:fill="FFFFFF"/>
-        </w:rPr>
-        <w:t>Title</w:t>
-      </w:r>
-      <w:r>
-        <w:rPr>
-          <w:shd w:val="clear" w:color="auto" w:fill="FFFFFF"/>
-        </w:rPr>
-        <w:t>, Titre</w:t>
-      </w:r>
-    </w:p>
-    <w:p>
-      <w:r>
-        <w:t>Titre de l’édition</w:t>
-      </w:r>
-      <w:r>
-        <w:t xml:space="preserve"> donné par l’éditeur</w:t>
-      </w:r>
-    </w:p>
-    <w:p>
-      <w:pPr>
-        <w:pStyle w:val="Titre3"/>
-      </w:pPr>
-      <w:r>
-        <w:t>+</w:t>
-      </w:r>
-      <w:r>
-        <w:t> </w:t>
-      </w:r>
-      <w:r>
-        <w:t>author</w:t>
-      </w:r>
-      <w:r>
-        <w:t>, Creators, Auteur</w:t>
-      </w:r>
-    </w:p>
-    <w:p>
-      <w:r>
-        <w:t>Selon les conventions bibliogra</w:t>
-      </w:r>
-      <w:r>
-        <w:t>phiques</w:t>
-      </w:r>
-    </w:p>
-    <w:p>
-      <w:pPr>
-        <w:pStyle w:val="Titre3"/>
-      </w:pPr>
-      <w:r>
-        <w:t>!</w:t>
-      </w:r>
-      <w:r>
-        <w:t> </w:t>
-      </w:r>
-      <w:r>
-        <w:t>issued</w:t>
-      </w:r>
-      <w:r>
-        <w:t>, Date, Date</w:t>
-      </w:r>
-    </w:p>
-    <w:p>
-      <w:r>
-        <w:t>Date de publication</w:t>
-      </w:r>
-      <w:r>
-        <w:t xml:space="preserve"> (antique ou moderne)</w:t>
-      </w:r>
-    </w:p>
-    <w:p>
-      <w:pPr>
-        <w:pStyle w:val="Titre2"/>
-      </w:pPr>
-      <w:r>
-        <w:lastRenderedPageBreak/>
-        <w:t>_opera</w:t>
-      </w:r>
-      <w:r>
-        <w:t xml:space="preserve"> (un texte galénique)</w:t>
-      </w:r>
-    </w:p>
-    <w:p>
-      <w:pPr>
-        <w:pStyle w:val="Titre3"/>
-      </w:pPr>
-      <w:r>
-        <w:t>!</w:t>
-      </w:r>
-      <w:r>
-        <w:t> </w:t>
-      </w:r>
-      <w:r>
-        <w:t>author</w:t>
-      </w:r>
-      <w:r>
-        <w:t>, Creators, Auteur</w:t>
-      </w:r>
-    </w:p>
-    <w:p>
-      <w:r>
-        <w:t>Galenus ou Pseudo-Galenus</w:t>
-      </w:r>
-      <w:r>
-        <w:t> ; selon l’information philologique la plus récente, requis pour trier selon Galien ou pseudo-Galien</w:t>
-      </w:r>
-    </w:p>
-    <w:p>
-      <w:pPr>
-        <w:pStyle w:val="Titre3"/>
-        <w:rPr>
-          <w:shd w:val="clear" w:color="auto" w:fill="FFFFFF"/>
-          <w:lang w:val="en-GB"/>
-        </w:rPr>
-      </w:pPr>
-      <w:r>
-        <w:rPr>
-          <w:lang w:val="en-GB"/>
-        </w:rPr>
-        <w:t>!</w:t>
-      </w:r>
-      <w:r>
-        <w:rPr>
-          <w:shd w:val="clear" w:color="auto" w:fill="FFFFFF"/>
-          <w:lang w:val="en-GB"/>
-        </w:rPr>
-        <w:t> </w:t>
-      </w:r>
-      <w:r>
-        <w:rPr>
-          <w:shd w:val="clear" w:color="auto" w:fill="FFFFFF"/>
-          <w:lang w:val="en-GB"/>
-        </w:rPr>
-        <w:t>title, Title, Titre</w:t>
-      </w:r>
-    </w:p>
-    <w:p>
-      <w:pPr>
-        <w:rPr>
-          <w:lang w:val="fr-FR"/>
-        </w:rPr>
-      </w:pPr>
-      <w:r>
-        <w:rPr>
-          <w:lang w:val="fr-FR"/>
-        </w:rPr>
-        <w:t>Titre latin</w:t>
-      </w:r>
-      <w:r>
-        <w:rPr>
-          <w:lang w:val="fr-FR"/>
-        </w:rPr>
-        <w:t xml:space="preserve"> q</w:t>
-      </w:r>
-      <w:r>
-        <w:rPr>
-          <w:lang w:val="fr-FR"/>
-        </w:rPr>
-        <w:t>u</w:t>
-      </w:r>
-      <w:r>
-        <w:rPr>
-          <w:lang w:val="fr-FR"/>
-        </w:rPr>
-        <w:t>i fait a</w:t>
-      </w:r>
-      <w:r>
-        <w:rPr>
-          <w:lang w:val="fr-FR"/>
-        </w:rPr>
-        <w:t>utorité (Fichtner-Bibliographie)</w:t>
-      </w:r>
-    </w:p>
-    <w:p>
-      <w:pPr>
-        <w:pStyle w:val="Titre3"/>
-        <w:rPr>
-          <w:lang w:val="en-GB"/>
-        </w:rPr>
-      </w:pPr>
-      <w:r>
-        <w:rPr>
-          <w:lang w:val="en-GB"/>
-        </w:rPr>
-        <w:t>!</w:t>
-      </w:r>
-      <w:r>
-        <w:rPr>
-          <w:lang w:val="en-GB"/>
-        </w:rPr>
-        <w:t> </w:t>
-      </w:r>
-      <w:r>
-        <w:rPr>
-          <w:lang w:val="en-GB"/>
-        </w:rPr>
-        <w:t>title-short, Short Title, Titre abrégé</w:t>
-      </w:r>
-    </w:p>
-    <w:p>
-      <w:r>
-        <w:t>Titre latin abrégé</w:t>
-      </w:r>
-    </w:p>
-    <w:p>
-      <w:pPr>
-        <w:pStyle w:val="Titre3"/>
-      </w:pPr>
-      <w:r>
-        <w:t>!</w:t>
-      </w:r>
-      <w:r>
-        <w:t> </w:t>
-      </w:r>
-      <w:r>
-        <w:t>note, Extra, Extra</w:t>
-      </w:r>
-    </w:p>
-    <w:p>
-      <w:r>
-        <w:t>Original Title: [Titre grec]</w:t>
-      </w:r>
-    </w:p>
-    <w:p>
-      <w:r>
-        <w:t>French Title: [Titre français]</w:t>
-      </w:r>
-    </w:p>
-    <w:p>
-      <w:pPr>
-        <w:rPr>
-          <w:lang w:val="en-GB"/>
-        </w:rPr>
-      </w:pPr>
-      <w:r>
-        <w:rPr>
-          <w:lang w:val="en-GB"/>
-        </w:rPr>
-        <w:t>English Title: [Titre anglais]</w:t>
-      </w:r>
-    </w:p>
-    <w:p>
-      <w:pPr>
-        <w:rPr>
-          <w:lang w:val="en-GB"/>
-        </w:rPr>
-      </w:pPr>
-      <w:r>
-        <w:rPr>
-          <w:lang w:val="en-GB"/>
-        </w:rPr>
-        <w:t>English Short Title: [Titre anglais abrégé]</w:t>
+        <w:t>avec zéro initial si nécessaire (pour tri alphabétique plus robuste selon les contextes applicatifs), ex : 001, 002, 030, 096a, 096b, 096c (traités divisés depuis Fichtner</w:t>
       </w:r>
       <w:bookmarkStart w:id="0" w:name="_GoBack"/>
       <w:bookmarkEnd w:id="0"/>
+      <w:r>
+        <w:t>)</w:t>
+      </w:r>
+    </w:p>
+    <w:p>
+      <w:pPr>
+        <w:pStyle w:val="Titre3"/>
+      </w:pPr>
+      <w:r>
+        <w:t>?</w:t>
+      </w:r>
+      <w:r>
+        <w:t> </w:t>
+      </w:r>
+      <w:r>
+        <w:t>URL, URL, URL</w:t>
+      </w:r>
+    </w:p>
+    <w:p>
+      <w:r>
+        <w:t xml:space="preserve">Requis si publié sur Galenus </w:t>
+      </w:r>
+      <w:r>
+        <w:t>v</w:t>
+      </w:r>
+      <w:r>
+        <w:t>erbatim, conserve le</w:t>
+      </w:r>
+      <w:r>
+        <w:t xml:space="preserve"> CTS</w:t>
+      </w:r>
+    </w:p>
+    <w:p>
+      <w:pPr>
+        <w:pStyle w:val="Titre3"/>
+      </w:pPr>
+      <w:r>
+        <w:t>!</w:t>
+      </w:r>
+      <w:r>
+        <w:t> </w:t>
+      </w:r>
+      <w:r>
+        <w:t>type</w:t>
+      </w:r>
+      <w:r>
+        <w:t xml:space="preserve">, </w:t>
+      </w:r>
+      <w:r>
+        <w:t>Item Type</w:t>
+      </w:r>
+      <w:r>
+        <w:t>, Type de document</w:t>
+      </w:r>
+    </w:p>
+    <w:p>
+      <w:r>
+        <w:t xml:space="preserve">Selon les conventions Zotero, pas requis pour Galenus </w:t>
+      </w:r>
+      <w:r>
+        <w:t>v</w:t>
+      </w:r>
+      <w:r>
+        <w:t>erbatim</w:t>
+      </w:r>
+    </w:p>
+    <w:p>
+      <w:pPr>
+        <w:pStyle w:val="Titre3"/>
+        <w:rPr>
+          <w:shd w:val="clear" w:color="auto" w:fill="FFFFFF"/>
+        </w:rPr>
+      </w:pPr>
+      <w:r>
+        <w:t>!</w:t>
+      </w:r>
+      <w:r>
+        <w:rPr>
+          <w:shd w:val="clear" w:color="auto" w:fill="FFFFFF"/>
+        </w:rPr>
+        <w:t> </w:t>
+      </w:r>
+      <w:r>
+        <w:rPr>
+          <w:shd w:val="clear" w:color="auto" w:fill="FFFFFF"/>
+        </w:rPr>
+        <w:t xml:space="preserve">title, </w:t>
+      </w:r>
+      <w:r>
+        <w:rPr>
+          <w:shd w:val="clear" w:color="auto" w:fill="FFFFFF"/>
+        </w:rPr>
+        <w:t>Title</w:t>
+      </w:r>
+      <w:r>
+        <w:rPr>
+          <w:shd w:val="clear" w:color="auto" w:fill="FFFFFF"/>
+        </w:rPr>
+        <w:t>, Titre</w:t>
+      </w:r>
+    </w:p>
+    <w:p>
+      <w:r>
+        <w:t>Titre de l’édition</w:t>
+      </w:r>
+      <w:r>
+        <w:t xml:space="preserve"> donné par l’éditeur</w:t>
+      </w:r>
+    </w:p>
+    <w:p>
+      <w:pPr>
+        <w:pStyle w:val="Titre3"/>
+      </w:pPr>
+      <w:r>
+        <w:t>+</w:t>
+      </w:r>
+      <w:r>
+        <w:t> </w:t>
+      </w:r>
+      <w:r>
+        <w:t>author</w:t>
+      </w:r>
+      <w:r>
+        <w:t>, Creators, Auteur</w:t>
+      </w:r>
+    </w:p>
+    <w:p>
+      <w:r>
+        <w:t>Selon les conventions bibliogra</w:t>
+      </w:r>
+      <w:r>
+        <w:t>phiques</w:t>
+      </w:r>
+    </w:p>
+    <w:p>
+      <w:pPr>
+        <w:pStyle w:val="Titre3"/>
+      </w:pPr>
+      <w:r>
+        <w:lastRenderedPageBreak/>
+        <w:t>!</w:t>
+      </w:r>
+      <w:r>
+        <w:t> </w:t>
+      </w:r>
+      <w:r>
+        <w:t>issued</w:t>
+      </w:r>
+      <w:r>
+        <w:t>, Date, Date</w:t>
+      </w:r>
+    </w:p>
+    <w:p>
+      <w:r>
+        <w:t>Date de publication</w:t>
+      </w:r>
+      <w:r>
+        <w:t xml:space="preserve"> (antique ou moderne)</w:t>
+      </w:r>
+    </w:p>
+    <w:p>
+      <w:pPr>
+        <w:pStyle w:val="Titre2"/>
+      </w:pPr>
+      <w:r>
+        <w:t>_opera</w:t>
+      </w:r>
+      <w:r>
+        <w:t xml:space="preserve"> (un texte galénique)</w:t>
+      </w:r>
+    </w:p>
+    <w:p>
+      <w:pPr>
+        <w:pStyle w:val="Titre3"/>
+      </w:pPr>
+      <w:r>
+        <w:t>!</w:t>
+      </w:r>
+      <w:r>
+        <w:t> </w:t>
+      </w:r>
+      <w:r>
+        <w:t>author</w:t>
+      </w:r>
+      <w:r>
+        <w:t>, Creators, Auteur</w:t>
+      </w:r>
+    </w:p>
+    <w:p>
+      <w:r>
+        <w:t>Galenus ou Pseudo-Galenus</w:t>
+      </w:r>
+      <w:r>
+        <w:t> ; selon l’information philologique la plus récente, requis pour trier selon Galien ou pseudo-Galien</w:t>
+      </w:r>
+    </w:p>
+    <w:p>
+      <w:pPr>
+        <w:pStyle w:val="Titre3"/>
+        <w:rPr>
+          <w:shd w:val="clear" w:color="auto" w:fill="FFFFFF"/>
+          <w:lang w:val="en-GB"/>
+        </w:rPr>
+      </w:pPr>
+      <w:r>
+        <w:rPr>
+          <w:lang w:val="en-GB"/>
+        </w:rPr>
+        <w:t>!</w:t>
+      </w:r>
+      <w:r>
+        <w:rPr>
+          <w:shd w:val="clear" w:color="auto" w:fill="FFFFFF"/>
+          <w:lang w:val="en-GB"/>
+        </w:rPr>
+        <w:t> </w:t>
+      </w:r>
+      <w:r>
+        <w:rPr>
+          <w:shd w:val="clear" w:color="auto" w:fill="FFFFFF"/>
+          <w:lang w:val="en-GB"/>
+        </w:rPr>
+        <w:t>title, Title, Titre</w:t>
+      </w:r>
+    </w:p>
+    <w:p>
+      <w:pPr>
+        <w:rPr>
+          <w:lang w:val="fr-FR"/>
+        </w:rPr>
+      </w:pPr>
+      <w:r>
+        <w:rPr>
+          <w:lang w:val="fr-FR"/>
+        </w:rPr>
+        <w:t>Titre latin</w:t>
+      </w:r>
+      <w:r>
+        <w:rPr>
+          <w:lang w:val="fr-FR"/>
+        </w:rPr>
+        <w:t xml:space="preserve"> q</w:t>
+      </w:r>
+      <w:r>
+        <w:rPr>
+          <w:lang w:val="fr-FR"/>
+        </w:rPr>
+        <w:t>u</w:t>
+      </w:r>
+      <w:r>
+        <w:rPr>
+          <w:lang w:val="fr-FR"/>
+        </w:rPr>
+        <w:t>i fait a</w:t>
+      </w:r>
+      <w:r>
+        <w:rPr>
+          <w:lang w:val="fr-FR"/>
+        </w:rPr>
+        <w:t>utorité (Fichtner-Bibliographie)</w:t>
+      </w:r>
+    </w:p>
+    <w:p>
+      <w:pPr>
+        <w:pStyle w:val="Titre3"/>
+        <w:rPr>
+          <w:lang w:val="en-GB"/>
+        </w:rPr>
+      </w:pPr>
+      <w:r>
+        <w:rPr>
+          <w:lang w:val="en-GB"/>
+        </w:rPr>
+        <w:t>!</w:t>
+      </w:r>
+      <w:r>
+        <w:rPr>
+          <w:lang w:val="en-GB"/>
+        </w:rPr>
+        <w:t> </w:t>
+      </w:r>
+      <w:r>
+        <w:rPr>
+          <w:lang w:val="en-GB"/>
+        </w:rPr>
+        <w:t>title-short, Short Title, Titre abrégé</w:t>
+      </w:r>
+    </w:p>
+    <w:p>
+      <w:r>
+        <w:t>Titre latin abrégé</w:t>
+      </w:r>
+    </w:p>
+    <w:p>
+      <w:pPr>
+        <w:pStyle w:val="Titre3"/>
+      </w:pPr>
+      <w:r>
+        <w:t>!</w:t>
+      </w:r>
+      <w:r>
+        <w:t> </w:t>
+      </w:r>
+      <w:r>
+        <w:t>note, Extra, Extra</w:t>
+      </w:r>
+    </w:p>
+    <w:p>
+      <w:r>
+        <w:t>Original Title: [Titre grec]</w:t>
+      </w:r>
+    </w:p>
+    <w:p>
+      <w:r>
+        <w:t>French Title: [Titre français]</w:t>
+      </w:r>
+    </w:p>
+    <w:p>
+      <w:pPr>
+        <w:rPr>
+          <w:lang w:val="en-GB"/>
+        </w:rPr>
+      </w:pPr>
+      <w:r>
+        <w:rPr>
+          <w:lang w:val="en-GB"/>
+        </w:rPr>
+        <w:t>English Title: [Titre anglais]</w:t>
+      </w:r>
+    </w:p>
+    <w:p>
+      <w:pPr>
+        <w:rPr>
+          <w:lang w:val="en-GB"/>
+        </w:rPr>
+      </w:pPr>
+      <w:r>
+        <w:rPr>
+          <w:lang w:val="en-GB"/>
+        </w:rPr>
+        <w:t>English Short Title: [Titre anglais abrégé]</w:t>
+      </w:r>
     </w:p>
     <w:p>
       <w:pPr>
@@ -2528,7 +2543,7 @@
 </file>
 
 <file path=customXml/itemProps1.xml><?xml version="1.0" encoding="utf-8"?>
-<ds:datastoreItem xmlns:ds="http://schemas.openxmlformats.org/officeDocument/2006/customXml" ds:itemID="{56B43F58-0199-4436-9538-38E8B3173F45}">
+<ds:datastoreItem xmlns:ds="http://schemas.openxmlformats.org/officeDocument/2006/customXml" ds:itemID="{65644BF3-691D-4D02-BBA4-510213C250C5}">
   <ds:schemaRefs>
     <ds:schemaRef ds:uri="http://schemas.openxmlformats.org/officeDocument/2006/bibliography"/>
   </ds:schemaRefs>

</xml_diff>